<commit_message>
Changed about skills layout and added icons for tools
</commit_message>
<xml_diff>
--- a/src/assets/Gerlyn-Tan-CV.docx
+++ b/src/assets/Gerlyn-Tan-CV.docx
@@ -130,6 +130,39 @@
     <w:p>
       <w:pPr>
         <w:pStyle w:val="BodyText"/>
+        <w:spacing w:before="91"/>
+        <w:ind w:right="1"/>
+        <w:jc w:val="center"/>
+        <w:rPr>
+          <w:rFonts w:ascii="Calibri" w:hAnsi="Calibri" w:cs="Calibri"/>
+        </w:rPr>
+      </w:pPr>
+      <w:proofErr w:type="spellStart"/>
+      <w:r>
+        <w:rPr>
+          <w:rFonts w:ascii="Calibri" w:hAnsi="Calibri" w:cs="Calibri"/>
+        </w:rPr>
+        <w:t>Github</w:t>
+      </w:r>
+      <w:proofErr w:type="spellEnd"/>
+      <w:r>
+        <w:rPr>
+          <w:rFonts w:ascii="Calibri" w:hAnsi="Calibri" w:cs="Calibri"/>
+        </w:rPr>
+        <w:t xml:space="preserve">: </w:t>
+      </w:r>
+      <w:hyperlink r:id="rId12" w:history="1">
+        <w:r>
+          <w:rPr>
+            <w:rStyle w:val="Hyperlink"/>
+          </w:rPr>
+          <w:t>gerlyntan07 (Gerlyn Tan)</w:t>
+        </w:r>
+      </w:hyperlink>
+    </w:p>
+    <w:p>
+      <w:pPr>
+        <w:pStyle w:val="BodyText"/>
         <w:spacing w:before="10"/>
         <w:rPr>
           <w:rFonts w:ascii="Calibri" w:hAnsi="Calibri" w:cs="Calibri"/>
@@ -534,7 +567,7 @@
           <w:rFonts w:ascii="Calibri" w:hAnsi="Calibri" w:cs="Calibri"/>
         </w:rPr>
         <w:sectPr>
-          <w:headerReference w:type="default" r:id="rId12"/>
+          <w:headerReference w:type="default" r:id="rId13"/>
           <w:type w:val="continuous"/>
           <w:pgSz w:w="12240" w:h="15840"/>
           <w:pgMar w:top="1280" w:right="600" w:bottom="280" w:left="600" w:header="1093" w:footer="720" w:gutter="0"/>
@@ -658,14 +691,27 @@
           <w:rFonts w:ascii="Calibri" w:hAnsi="Calibri" w:cs="Calibri"/>
         </w:rPr>
         <w:tab/>
-        <w:t xml:space="preserve">      February</w:t>
+        <w:t xml:space="preserve">    </w:t>
+      </w:r>
+      <w:r>
+        <w:rPr>
+          <w:rFonts w:ascii="Calibri" w:hAnsi="Calibri" w:cs="Calibri"/>
+        </w:rPr>
+        <w:t>November</w:t>
       </w:r>
       <w:r>
         <w:rPr>
           <w:rFonts w:ascii="Calibri" w:hAnsi="Calibri" w:cs="Calibri"/>
           <w:spacing w:val="-18"/>
         </w:rPr>
-        <w:t xml:space="preserve"> 2024</w:t>
+        <w:t xml:space="preserve"> 202</w:t>
+      </w:r>
+      <w:r>
+        <w:rPr>
+          <w:rFonts w:ascii="Calibri" w:hAnsi="Calibri" w:cs="Calibri"/>
+          <w:spacing w:val="-18"/>
+        </w:rPr>
+        <w:t>3</w:t>
       </w:r>
     </w:p>
     <w:p>
@@ -688,87 +734,17 @@
         <w:rPr>
           <w:rFonts w:ascii="Calibri" w:hAnsi="Calibri" w:cs="Calibri"/>
         </w:rPr>
-        <w:t>Used HTML/CSS to achieve completion of the project</w:t>
-      </w:r>
-    </w:p>
-    <w:p>
-      <w:pPr>
-        <w:pStyle w:val="ListParagraph"/>
-        <w:numPr>
-          <w:ilvl w:val="0"/>
-          <w:numId w:val="2"/>
-        </w:numPr>
-        <w:tabs>
-          <w:tab w:val="left" w:pos="841"/>
-        </w:tabs>
-        <w:spacing w:line="247" w:lineRule="auto"/>
-        <w:ind w:left="840" w:right="1064"/>
-        <w:rPr>
-          <w:rFonts w:ascii="Calibri" w:hAnsi="Calibri" w:cs="Calibri"/>
-        </w:rPr>
-      </w:pPr>
-      <w:r>
-        <w:rPr>
-          <w:rFonts w:ascii="Calibri" w:hAnsi="Calibri" w:cs="Calibri"/>
-        </w:rPr>
-        <w:t>Project was graded 97%</w:t>
-      </w:r>
-    </w:p>
-    <w:p>
-      <w:pPr>
-        <w:pStyle w:val="ListParagraph"/>
-        <w:tabs>
-          <w:tab w:val="left" w:pos="841"/>
-        </w:tabs>
-        <w:spacing w:line="247" w:lineRule="auto"/>
-        <w:ind w:left="0" w:right="1064" w:firstLine="0"/>
-        <w:rPr>
-          <w:rFonts w:ascii="Calibri" w:hAnsi="Calibri" w:cs="Calibri"/>
-        </w:rPr>
-      </w:pPr>
-    </w:p>
-    <w:p>
-      <w:pPr>
-        <w:pStyle w:val="ListParagraph"/>
-        <w:tabs>
-          <w:tab w:val="left" w:pos="841"/>
-        </w:tabs>
-        <w:spacing w:line="247" w:lineRule="auto"/>
-        <w:ind w:left="0" w:right="1064" w:firstLine="0"/>
-        <w:rPr>
-          <w:rFonts w:ascii="Calibri" w:hAnsi="Calibri" w:cs="Calibri"/>
-        </w:rPr>
-      </w:pPr>
-    </w:p>
-    <w:p>
-      <w:pPr>
-        <w:tabs>
-          <w:tab w:val="left" w:pos="9885"/>
-        </w:tabs>
-        <w:spacing w:before="11"/>
-        <w:jc w:val="center"/>
-        <w:rPr>
-          <w:rFonts w:ascii="Calibri" w:hAnsi="Calibri" w:cs="Calibri"/>
-        </w:rPr>
-      </w:pPr>
-      <w:r>
-        <w:rPr>
-          <w:rFonts w:ascii="Calibri" w:hAnsi="Calibri" w:cs="Calibri"/>
-          <w:b/>
-        </w:rPr>
-        <w:t>Records Management System</w:t>
-      </w:r>
-      <w:r>
-        <w:rPr>
-          <w:rFonts w:ascii="Calibri" w:hAnsi="Calibri" w:cs="Calibri"/>
-          <w:b/>
-        </w:rPr>
-        <w:t xml:space="preserve">                                                                                                                                        </w:t>
-      </w:r>
-      <w:r>
-        <w:rPr>
-          <w:rFonts w:ascii="Calibri" w:hAnsi="Calibri" w:cs="Calibri"/>
-          <w:b/>
+        <w:t>Collaborated in a student-led team to design and develop a website that simulated an IT company's online presence. Focused on creating a responsive</w:t>
+      </w:r>
+      <w:r>
+        <w:rPr>
+          <w:rFonts w:ascii="Calibri" w:hAnsi="Calibri" w:cs="Calibri"/>
+        </w:rPr>
+        <w:t xml:space="preserve"> and</w:t>
+      </w:r>
+      <w:r>
+        <w:rPr>
+          <w:rFonts w:ascii="Calibri" w:hAnsi="Calibri" w:cs="Calibri"/>
         </w:rPr>
         <w:t xml:space="preserve"> </w:t>
       </w:r>
@@ -776,80 +752,13 @@
         <w:rPr>
           <w:rFonts w:ascii="Calibri" w:hAnsi="Calibri" w:cs="Calibri"/>
         </w:rPr>
-        <w:t>Bacoor</w:t>
-      </w:r>
-      <w:r>
-        <w:rPr>
-          <w:rFonts w:ascii="Calibri" w:hAnsi="Calibri" w:cs="Calibri"/>
-        </w:rPr>
-        <w:t>,</w:t>
-      </w:r>
-      <w:r>
-        <w:rPr>
-          <w:rFonts w:ascii="Calibri" w:hAnsi="Calibri" w:cs="Calibri"/>
-          <w:spacing w:val="-1"/>
-        </w:rPr>
-        <w:t xml:space="preserve"> </w:t>
-      </w:r>
-      <w:r>
-        <w:rPr>
-          <w:rFonts w:ascii="Calibri" w:hAnsi="Calibri" w:cs="Calibri"/>
-        </w:rPr>
-        <w:t>Cavite</w:t>
-      </w:r>
-    </w:p>
-    <w:p>
-      <w:pPr>
-        <w:pStyle w:val="BodyText"/>
-        <w:tabs>
-          <w:tab w:val="left" w:pos="8622"/>
-        </w:tabs>
-        <w:spacing w:line="251" w:lineRule="exact"/>
-        <w:ind w:left="120"/>
-        <w:rPr>
-          <w:rFonts w:ascii="Calibri" w:hAnsi="Calibri" w:cs="Calibri"/>
-        </w:rPr>
-      </w:pPr>
-      <w:r>
-        <w:rPr>
-          <w:rFonts w:ascii="Calibri" w:hAnsi="Calibri" w:cs="Calibri"/>
-          <w:b/>
-        </w:rPr>
-        <w:t>Front-end developer</w:t>
-      </w:r>
-      <w:r>
-        <w:rPr>
-          <w:rFonts w:ascii="Calibri" w:hAnsi="Calibri" w:cs="Calibri"/>
-          <w:b/>
-        </w:rPr>
-        <w:tab/>
-      </w:r>
-      <w:r>
-        <w:rPr>
-          <w:rFonts w:ascii="Calibri" w:hAnsi="Calibri" w:cs="Calibri"/>
-        </w:rPr>
-        <w:t xml:space="preserve">       </w:t>
-      </w:r>
-      <w:r>
-        <w:rPr>
-          <w:rFonts w:ascii="Calibri" w:hAnsi="Calibri" w:cs="Calibri"/>
-        </w:rPr>
-        <w:tab/>
-        <w:t xml:space="preserve">      </w:t>
-      </w:r>
-      <w:r>
-        <w:rPr>
-          <w:rFonts w:ascii="Calibri" w:hAnsi="Calibri" w:cs="Calibri"/>
-        </w:rPr>
-        <w:tab/>
-        <w:t>May</w:t>
-      </w:r>
-      <w:r>
-        <w:rPr>
-          <w:rFonts w:ascii="Calibri" w:hAnsi="Calibri" w:cs="Calibri"/>
-          <w:spacing w:val="-18"/>
-        </w:rPr>
-        <w:t xml:space="preserve"> 2024</w:t>
+        <w:t>modern-looking</w:t>
+      </w:r>
+      <w:r>
+        <w:rPr>
+          <w:rFonts w:ascii="Calibri" w:hAnsi="Calibri" w:cs="Calibri"/>
+        </w:rPr>
+        <w:t xml:space="preserve"> interface</w:t>
       </w:r>
     </w:p>
     <w:p>
@@ -872,19 +781,208 @@
         <w:rPr>
           <w:rFonts w:ascii="Calibri" w:hAnsi="Calibri" w:cs="Calibri"/>
         </w:rPr>
-        <w:t>Used HTML/CSS</w:t>
-      </w:r>
-      <w:r>
-        <w:rPr>
-          <w:rFonts w:ascii="Calibri" w:hAnsi="Calibri" w:cs="Calibri"/>
-        </w:rPr>
-        <w:t xml:space="preserve"> and JavaScript</w:t>
-      </w:r>
-      <w:r>
-        <w:rPr>
-          <w:rFonts w:ascii="Calibri" w:hAnsi="Calibri" w:cs="Calibri"/>
-        </w:rPr>
-        <w:t xml:space="preserve"> to achieve completion of the project</w:t>
+        <w:t>Used HTML/CSS to achieve completion of the project</w:t>
+      </w:r>
+    </w:p>
+    <w:p>
+      <w:pPr>
+        <w:pStyle w:val="ListParagraph"/>
+        <w:tabs>
+          <w:tab w:val="left" w:pos="841"/>
+        </w:tabs>
+        <w:spacing w:line="247" w:lineRule="auto"/>
+        <w:ind w:left="0" w:right="1064" w:firstLine="0"/>
+        <w:rPr>
+          <w:rFonts w:ascii="Calibri" w:hAnsi="Calibri" w:cs="Calibri"/>
+        </w:rPr>
+      </w:pPr>
+    </w:p>
+    <w:p>
+      <w:pPr>
+        <w:tabs>
+          <w:tab w:val="left" w:pos="9885"/>
+        </w:tabs>
+        <w:spacing w:before="11"/>
+        <w:jc w:val="center"/>
+        <w:rPr>
+          <w:rFonts w:ascii="Calibri" w:hAnsi="Calibri" w:cs="Calibri"/>
+        </w:rPr>
+      </w:pPr>
+      <w:r>
+        <w:rPr>
+          <w:rFonts w:ascii="Calibri" w:hAnsi="Calibri" w:cs="Calibri"/>
+          <w:b/>
+        </w:rPr>
+        <w:t>Cavite State University Website</w:t>
+      </w:r>
+      <w:r>
+        <w:rPr>
+          <w:rFonts w:ascii="Calibri" w:hAnsi="Calibri" w:cs="Calibri"/>
+          <w:b/>
+        </w:rPr>
+        <w:t xml:space="preserve">                                                                                                                                    </w:t>
+      </w:r>
+      <w:r>
+        <w:rPr>
+          <w:rFonts w:ascii="Calibri" w:hAnsi="Calibri" w:cs="Calibri"/>
+          <w:b/>
+        </w:rPr>
+        <w:t xml:space="preserve"> </w:t>
+      </w:r>
+      <w:r>
+        <w:rPr>
+          <w:rFonts w:ascii="Calibri" w:hAnsi="Calibri" w:cs="Calibri"/>
+        </w:rPr>
+        <w:t>Bacoor</w:t>
+      </w:r>
+      <w:r>
+        <w:rPr>
+          <w:rFonts w:ascii="Calibri" w:hAnsi="Calibri" w:cs="Calibri"/>
+        </w:rPr>
+        <w:t>,</w:t>
+      </w:r>
+      <w:r>
+        <w:rPr>
+          <w:rFonts w:ascii="Calibri" w:hAnsi="Calibri" w:cs="Calibri"/>
+          <w:spacing w:val="-1"/>
+        </w:rPr>
+        <w:t xml:space="preserve"> </w:t>
+      </w:r>
+      <w:r>
+        <w:rPr>
+          <w:rFonts w:ascii="Calibri" w:hAnsi="Calibri" w:cs="Calibri"/>
+        </w:rPr>
+        <w:t>Cavite</w:t>
+      </w:r>
+    </w:p>
+    <w:p>
+      <w:pPr>
+        <w:pStyle w:val="BodyText"/>
+        <w:tabs>
+          <w:tab w:val="left" w:pos="8622"/>
+        </w:tabs>
+        <w:spacing w:line="251" w:lineRule="exact"/>
+        <w:ind w:left="120"/>
+        <w:rPr>
+          <w:rFonts w:ascii="Calibri" w:hAnsi="Calibri" w:cs="Calibri"/>
+        </w:rPr>
+      </w:pPr>
+      <w:r>
+        <w:rPr>
+          <w:rFonts w:ascii="Calibri" w:hAnsi="Calibri" w:cs="Calibri"/>
+          <w:b/>
+        </w:rPr>
+        <w:t>Front-end developer</w:t>
+      </w:r>
+      <w:r>
+        <w:rPr>
+          <w:rFonts w:ascii="Calibri" w:hAnsi="Calibri" w:cs="Calibri"/>
+          <w:b/>
+        </w:rPr>
+        <w:tab/>
+      </w:r>
+      <w:r>
+        <w:rPr>
+          <w:rFonts w:ascii="Calibri" w:hAnsi="Calibri" w:cs="Calibri"/>
+        </w:rPr>
+        <w:t xml:space="preserve">       </w:t>
+      </w:r>
+      <w:r>
+        <w:rPr>
+          <w:rFonts w:ascii="Calibri" w:hAnsi="Calibri" w:cs="Calibri"/>
+        </w:rPr>
+        <w:tab/>
+        <w:t xml:space="preserve">     </w:t>
+      </w:r>
+      <w:r>
+        <w:rPr>
+          <w:rFonts w:ascii="Calibri" w:hAnsi="Calibri" w:cs="Calibri"/>
+        </w:rPr>
+        <w:t xml:space="preserve">   October</w:t>
+      </w:r>
+      <w:r>
+        <w:rPr>
+          <w:rFonts w:ascii="Calibri" w:hAnsi="Calibri" w:cs="Calibri"/>
+          <w:spacing w:val="-18"/>
+        </w:rPr>
+        <w:t xml:space="preserve"> 202</w:t>
+      </w:r>
+      <w:r>
+        <w:rPr>
+          <w:rFonts w:ascii="Calibri" w:hAnsi="Calibri" w:cs="Calibri"/>
+          <w:spacing w:val="-18"/>
+        </w:rPr>
+        <w:t>3</w:t>
+      </w:r>
+    </w:p>
+    <w:p>
+      <w:pPr>
+        <w:pStyle w:val="ListParagraph"/>
+        <w:numPr>
+          <w:ilvl w:val="0"/>
+          <w:numId w:val="2"/>
+        </w:numPr>
+        <w:tabs>
+          <w:tab w:val="left" w:pos="841"/>
+        </w:tabs>
+        <w:spacing w:line="264" w:lineRule="exact"/>
+        <w:ind w:left="840" w:hanging="361"/>
+        <w:rPr>
+          <w:rFonts w:ascii="Calibri" w:hAnsi="Calibri" w:cs="Calibri"/>
+        </w:rPr>
+      </w:pPr>
+      <w:r>
+        <w:rPr>
+          <w:rFonts w:ascii="Calibri" w:hAnsi="Calibri" w:cs="Calibri"/>
+        </w:rPr>
+        <w:t>Developed the landing page for Cavite State University Bacoor</w:t>
+      </w:r>
+      <w:r>
+        <w:rPr>
+          <w:rFonts w:ascii="Calibri" w:hAnsi="Calibri" w:cs="Calibri"/>
+        </w:rPr>
+        <w:t xml:space="preserve"> Campus</w:t>
+      </w:r>
+      <w:r>
+        <w:rPr>
+          <w:rFonts w:ascii="Calibri" w:hAnsi="Calibri" w:cs="Calibri"/>
+        </w:rPr>
+        <w:t>, optimizing the user</w:t>
+      </w:r>
+      <w:r>
+        <w:rPr>
+          <w:rFonts w:ascii="Calibri" w:hAnsi="Calibri" w:cs="Calibri"/>
+        </w:rPr>
+        <w:t>-friendly</w:t>
+      </w:r>
+      <w:r>
+        <w:rPr>
+          <w:rFonts w:ascii="Calibri" w:hAnsi="Calibri" w:cs="Calibri"/>
+        </w:rPr>
+        <w:t xml:space="preserve"> experience and accessibility to represent the university's digital identity and provide essential information to visitors</w:t>
+      </w:r>
+    </w:p>
+    <w:p>
+      <w:pPr>
+        <w:pStyle w:val="ListParagraph"/>
+        <w:numPr>
+          <w:ilvl w:val="0"/>
+          <w:numId w:val="2"/>
+        </w:numPr>
+        <w:tabs>
+          <w:tab w:val="left" w:pos="841"/>
+        </w:tabs>
+        <w:spacing w:line="264" w:lineRule="exact"/>
+        <w:ind w:left="840" w:hanging="361"/>
+        <w:rPr>
+          <w:rFonts w:ascii="Calibri" w:hAnsi="Calibri" w:cs="Calibri"/>
+        </w:rPr>
+      </w:pPr>
+      <w:r>
+        <w:rPr>
+          <w:rFonts w:ascii="Calibri" w:hAnsi="Calibri" w:cs="Calibri"/>
+        </w:rPr>
+        <w:t>Used HTML/CSS to achieve completion of the project</w:t>
       </w:r>
     </w:p>
     <w:p>
@@ -928,17 +1026,17 @@
     </w:p>
     <w:p>
       <w:pPr>
-        <w:ind w:left="3951"/>
-        <w:rPr>
-          <w:rFonts w:ascii="Calibri" w:hAnsi="Calibri" w:cs="Calibri"/>
-        </w:rPr>
-      </w:pPr>
-      <w:r>
-        <w:rPr>
-          <w:rFonts w:ascii="Calibri" w:hAnsi="Calibri" w:cs="Calibri"/>
-          <w:b/>
-        </w:rPr>
-        <w:t xml:space="preserve">Skills &amp; Interests </w:t>
+        <w:pStyle w:val="Heading1"/>
+        <w:jc w:val="center"/>
+        <w:rPr>
+          <w:rFonts w:ascii="Calibri" w:hAnsi="Calibri" w:cs="Calibri"/>
+        </w:rPr>
+      </w:pPr>
+      <w:r>
+        <w:rPr>
+          <w:rFonts w:ascii="Calibri" w:hAnsi="Calibri" w:cs="Calibri"/>
+        </w:rPr>
+        <w:t>Skills &amp; Interests</w:t>
       </w:r>
     </w:p>
     <w:p>
@@ -974,16 +1072,20 @@
         <w:rPr>
           <w:rFonts w:ascii="Calibri" w:hAnsi="Calibri" w:cs="Calibri"/>
         </w:rPr>
-        <w:t xml:space="preserve">Intermediate in Figma, HTML/CSS, </w:t>
-      </w:r>
-      <w:proofErr w:type="spellStart"/>
-      <w:r>
-        <w:rPr>
-          <w:rFonts w:ascii="Calibri" w:hAnsi="Calibri" w:cs="Calibri"/>
-        </w:rPr>
-        <w:t>Javascript</w:t>
-      </w:r>
-      <w:proofErr w:type="spellEnd"/>
+        <w:t>Intermediate in Figma</w:t>
+      </w:r>
+      <w:r>
+        <w:rPr>
+          <w:rFonts w:ascii="Calibri" w:hAnsi="Calibri" w:cs="Calibri"/>
+        </w:rPr>
+        <w:t>, Inkscape, Canva</w:t>
+      </w:r>
+      <w:r>
+        <w:rPr>
+          <w:rFonts w:ascii="Calibri" w:hAnsi="Calibri" w:cs="Calibri"/>
+        </w:rPr>
+        <w:t>, HTML/CSS</w:t>
+      </w:r>
     </w:p>
     <w:p>
       <w:pPr>
@@ -1012,6 +1114,24 @@
           <w:rFonts w:ascii="Calibri" w:hAnsi="Calibri" w:cs="Calibri"/>
         </w:rPr>
         <w:t>Novice in Java, Python</w:t>
+      </w:r>
+      <w:r>
+        <w:rPr>
+          <w:rFonts w:ascii="Calibri" w:hAnsi="Calibri" w:cs="Calibri"/>
+        </w:rPr>
+        <w:t xml:space="preserve">, </w:t>
+      </w:r>
+      <w:r>
+        <w:rPr>
+          <w:rFonts w:ascii="Calibri" w:hAnsi="Calibri" w:cs="Calibri"/>
+        </w:rPr>
+        <w:t>JavaScript</w:t>
+      </w:r>
+      <w:r>
+        <w:rPr>
+          <w:rFonts w:ascii="Calibri" w:hAnsi="Calibri" w:cs="Calibri"/>
+        </w:rPr>
+        <w:t>, PHP</w:t>
       </w:r>
     </w:p>
     <w:p>
@@ -1281,15 +1401,6 @@
   </w:num>
   <w:num w:numId="2" w16cid:durableId="1931111610">
     <w:abstractNumId w:val="0"/>
-    <w:lvlOverride w:ilvl="0"/>
-    <w:lvlOverride w:ilvl="1"/>
-    <w:lvlOverride w:ilvl="2"/>
-    <w:lvlOverride w:ilvl="3"/>
-    <w:lvlOverride w:ilvl="4"/>
-    <w:lvlOverride w:ilvl="5"/>
-    <w:lvlOverride w:ilvl="6"/>
-    <w:lvlOverride w:ilvl="7"/>
-    <w:lvlOverride w:ilvl="8"/>
   </w:num>
 </w:numbering>
 </file>
@@ -2178,15 +2289,24 @@
 </file>
 
 <file path=customXml/item1.xml><?xml version="1.0" encoding="utf-8"?>
-<?mso-contentType ?>
-<FormTemplates xmlns="http://schemas.microsoft.com/sharepoint/v3/contenttype/forms">
-  <Display>DocumentLibraryForm</Display>
-  <Edit>DocumentLibraryForm</Edit>
-  <New>DocumentLibraryForm</New>
-</FormTemplates>
+<LongProperties xmlns="http://schemas.microsoft.com/office/2006/metadata/longProperties"/>
 </file>
 
 <file path=customXml/item2.xml><?xml version="1.0" encoding="utf-8"?>
+<p:properties xmlns:p="http://schemas.microsoft.com/office/2006/metadata/properties" xmlns:xsi="http://www.w3.org/2001/XMLSchema-instance" xmlns:pc="http://schemas.microsoft.com/office/infopath/2007/PartnerControls">
+  <documentManagement>
+    <lcf76f155ced4ddcb4097134ff3c332f xmlns="0d8eb6b7-8439-4213-93fe-761711ebe20a">
+      <Terms xmlns="http://schemas.microsoft.com/office/infopath/2007/PartnerControls"/>
+    </lcf76f155ced4ddcb4097134ff3c332f>
+    <Status xmlns="0d8eb6b7-8439-4213-93fe-761711ebe20a">Still Editing</Status>
+    <AdvisertoEdit xmlns="0d8eb6b7-8439-4213-93fe-761711ebe20a">Anthony</AdvisertoEdit>
+    <ADVISERTOEDIT0 xmlns="0d8eb6b7-8439-4213-93fe-761711ebe20a" xsi:nil="true"/>
+    <TaxCatchAll xmlns="ca4cc3b7-6b31-416a-9465-de8c8fc267b8"/>
+  </documentManagement>
+</p:properties>
+</file>
+
+<file path=customXml/item3.xml><?xml version="1.0" encoding="utf-8"?>
 <ct:contentTypeSchema xmlns:ct="http://schemas.microsoft.com/office/2006/metadata/contentType" xmlns:ma="http://schemas.microsoft.com/office/2006/metadata/properties/metaAttributes" ct:_="" ma:_="" ma:contentTypeName="Document" ma:contentTypeID="0x010100FA10112656396B47B1DF6E7C6D8DC785" ma:contentTypeVersion="26" ma:contentTypeDescription="Create a new document." ma:contentTypeScope="" ma:versionID="3b18b50df574281c3f9c69c3f85987a8">
   <xsd:schema xmlns:xsd="http://www.w3.org/2001/XMLSchema" xmlns:xs="http://www.w3.org/2001/XMLSchema" xmlns:p="http://schemas.microsoft.com/office/2006/metadata/properties" xmlns:ns2="0d8eb6b7-8439-4213-93fe-761711ebe20a" xmlns:ns3="ca4cc3b7-6b31-416a-9465-de8c8fc267b8" targetNamespace="http://schemas.microsoft.com/office/2006/metadata/properties" ma:root="true" ma:fieldsID="581d7a333db4ebe9de3b531bfa5ccd24" ns2:_="" ns3:_="">
     <xsd:import namespace="0d8eb6b7-8439-4213-93fe-761711ebe20a"/>
@@ -2470,33 +2590,35 @@
 </ct:contentTypeSchema>
 </file>
 
-<file path=customXml/item3.xml><?xml version="1.0" encoding="utf-8"?>
-<p:properties xmlns:p="http://schemas.microsoft.com/office/2006/metadata/properties" xmlns:xsi="http://www.w3.org/2001/XMLSchema-instance" xmlns:pc="http://schemas.microsoft.com/office/infopath/2007/PartnerControls">
-  <documentManagement>
-    <lcf76f155ced4ddcb4097134ff3c332f xmlns="0d8eb6b7-8439-4213-93fe-761711ebe20a">
-      <Terms xmlns="http://schemas.microsoft.com/office/infopath/2007/PartnerControls"/>
-    </lcf76f155ced4ddcb4097134ff3c332f>
-    <Status xmlns="0d8eb6b7-8439-4213-93fe-761711ebe20a">Still Editing</Status>
-    <AdvisertoEdit xmlns="0d8eb6b7-8439-4213-93fe-761711ebe20a">Anthony</AdvisertoEdit>
-    <ADVISERTOEDIT0 xmlns="0d8eb6b7-8439-4213-93fe-761711ebe20a" xsi:nil="true"/>
-    <TaxCatchAll xmlns="ca4cc3b7-6b31-416a-9465-de8c8fc267b8"/>
-  </documentManagement>
-</p:properties>
-</file>
-
 <file path=customXml/item4.xml><?xml version="1.0" encoding="utf-8"?>
-<LongProperties xmlns="http://schemas.microsoft.com/office/2006/metadata/longProperties"/>
+<?mso-contentType ?>
+<FormTemplates xmlns="http://schemas.microsoft.com/sharepoint/v3/contenttype/forms">
+  <Display>DocumentLibraryForm</Display>
+  <Edit>DocumentLibraryForm</Edit>
+  <New>DocumentLibraryForm</New>
+</FormTemplates>
 </file>
 
 <file path=customXml/itemProps1.xml><?xml version="1.0" encoding="utf-8"?>
-<ds:datastoreItem xmlns:ds="http://schemas.openxmlformats.org/officeDocument/2006/customXml" ds:itemID="{57AA9328-2807-4690-8CB1-51E8AE4F4A16}">
+<ds:datastoreItem xmlns:ds="http://schemas.openxmlformats.org/officeDocument/2006/customXml" ds:itemID="{3C0F489B-F403-4561-AE50-26D75CF6172A}">
   <ds:schemaRefs>
-    <ds:schemaRef ds:uri="http://schemas.microsoft.com/sharepoint/v3/contenttype/forms"/>
+    <ds:schemaRef ds:uri="http://schemas.microsoft.com/office/2006/metadata/longProperties"/>
   </ds:schemaRefs>
 </ds:datastoreItem>
 </file>
 
 <file path=customXml/itemProps2.xml><?xml version="1.0" encoding="utf-8"?>
+<ds:datastoreItem xmlns:ds="http://schemas.openxmlformats.org/officeDocument/2006/customXml" ds:itemID="{DB661BA0-4B51-4B02-B665-9C6C4D6EBA69}">
+  <ds:schemaRefs>
+    <ds:schemaRef ds:uri="http://schemas.microsoft.com/office/2006/metadata/properties"/>
+    <ds:schemaRef ds:uri="http://schemas.microsoft.com/office/infopath/2007/PartnerControls"/>
+    <ds:schemaRef ds:uri="0d8eb6b7-8439-4213-93fe-761711ebe20a"/>
+    <ds:schemaRef ds:uri="ca4cc3b7-6b31-416a-9465-de8c8fc267b8"/>
+  </ds:schemaRefs>
+</ds:datastoreItem>
+</file>
+
+<file path=customXml/itemProps3.xml><?xml version="1.0" encoding="utf-8"?>
 <ds:datastoreItem xmlns:ds="http://schemas.openxmlformats.org/officeDocument/2006/customXml" ds:itemID="{56D86977-9740-4FF4-80FF-F3B28F1400CF}">
   <ds:schemaRefs>
     <ds:schemaRef ds:uri="http://schemas.microsoft.com/office/2006/metadata/contentType"/>
@@ -2515,21 +2637,10 @@
 </ds:datastoreItem>
 </file>
 
-<file path=customXml/itemProps3.xml><?xml version="1.0" encoding="utf-8"?>
-<ds:datastoreItem xmlns:ds="http://schemas.openxmlformats.org/officeDocument/2006/customXml" ds:itemID="{DB661BA0-4B51-4B02-B665-9C6C4D6EBA69}">
+<file path=customXml/itemProps4.xml><?xml version="1.0" encoding="utf-8"?>
+<ds:datastoreItem xmlns:ds="http://schemas.openxmlformats.org/officeDocument/2006/customXml" ds:itemID="{57AA9328-2807-4690-8CB1-51E8AE4F4A16}">
   <ds:schemaRefs>
-    <ds:schemaRef ds:uri="http://schemas.microsoft.com/office/2006/metadata/properties"/>
-    <ds:schemaRef ds:uri="http://schemas.microsoft.com/office/infopath/2007/PartnerControls"/>
-    <ds:schemaRef ds:uri="0d8eb6b7-8439-4213-93fe-761711ebe20a"/>
-    <ds:schemaRef ds:uri="ca4cc3b7-6b31-416a-9465-de8c8fc267b8"/>
-  </ds:schemaRefs>
-</ds:datastoreItem>
-</file>
-
-<file path=customXml/itemProps4.xml><?xml version="1.0" encoding="utf-8"?>
-<ds:datastoreItem xmlns:ds="http://schemas.openxmlformats.org/officeDocument/2006/customXml" ds:itemID="{3C0F489B-F403-4561-AE50-26D75CF6172A}">
-  <ds:schemaRefs>
-    <ds:schemaRef ds:uri="http://schemas.microsoft.com/office/2006/metadata/longProperties"/>
+    <ds:schemaRef ds:uri="http://schemas.microsoft.com/sharepoint/v3/contenttype/forms"/>
   </ds:schemaRefs>
 </ds:datastoreItem>
 </file>
</xml_diff>